<commit_message>
Fix of format in Report
</commit_message>
<xml_diff>
--- a/homework-1/Summary/SAKI_Homework_Summary_1.docx
+++ b/homework-1/Summary/SAKI_Homework_Summary_1.docx
@@ -1690,6 +1690,8 @@
       <w:proofErr w:type="spellStart"/>
       <w:r>
         <w:rPr>
+          <w:i/>
+          <w:iCs/>
           <w:lang w:val="en-US"/>
         </w:rPr>
         <w:t>Buchungstext</w:t>
@@ -1697,6 +1699,8 @@
       <w:proofErr w:type="spellEnd"/>
       <w:r>
         <w:rPr>
+          <w:i/>
+          <w:iCs/>
           <w:lang w:val="en-US"/>
         </w:rPr>
         <w:t xml:space="preserve">, </w:t>
@@ -1704,6 +1708,8 @@
       <w:proofErr w:type="spellStart"/>
       <w:r>
         <w:rPr>
+          <w:i/>
+          <w:iCs/>
           <w:lang w:val="en-US"/>
         </w:rPr>
         <w:t>Verwendungszweck</w:t>
@@ -1711,6 +1717,8 @@
       <w:proofErr w:type="spellEnd"/>
       <w:r>
         <w:rPr>
+          <w:i/>
+          <w:iCs/>
           <w:lang w:val="en-US"/>
         </w:rPr>
         <w:t xml:space="preserve">, </w:t>
@@ -1718,6 +1726,8 @@
       <w:proofErr w:type="spellStart"/>
       <w:r>
         <w:rPr>
+          <w:i/>
+          <w:iCs/>
           <w:lang w:val="en-US"/>
         </w:rPr>
         <w:t>Beguenstigter</w:t>
@@ -1725,6 +1735,8 @@
       <w:proofErr w:type="spellEnd"/>
       <w:r>
         <w:rPr>
+          <w:i/>
+          <w:iCs/>
           <w:lang w:val="en-US"/>
         </w:rPr>
         <w:t>/</w:t>
@@ -1732,6 +1744,8 @@
       <w:proofErr w:type="spellStart"/>
       <w:r>
         <w:rPr>
+          <w:i/>
+          <w:iCs/>
           <w:lang w:val="en-US"/>
         </w:rPr>
         <w:t>Zahlungspflichtigter</w:t>

</xml_diff>